<commit_message>
Fixed #366 User content is lost after two generation without edition.
</commit_message>
<xml_diff>
--- a/tests/org.obeonetwork.m2doc.tests/resources/template/withUserDoc/withUserDoc-expected-generation.docx
+++ b/tests/org.obeonetwork.m2doc.tests/resources/template/withUserDoc/withUserDoc-expected-generation.docx
@@ -36,7 +36,18 @@
     <w:p>
       <w:bookmarkStart w:id="0" w:name="_GoBack"/>
       <w:bookmarkEnd w:id="0"/>
-      <w:fldSimple w:instr="m:usercontent  zone1"/>
+      <w:r>
+        <w:fldChar w:fldCharType="begin"/>
+      </w:r>
+      <w:r>
+        <w:instrText>m:usercontent  zone1</w:instrText>
+      </w:r>
+      <w:r>
+        <w:fldChar w:fldCharType="separate"/>
+      </w:r>
+      <w:r>
+        <w:fldChar w:fldCharType="end"/>
+      </w:r>
     </w:p>
     <w:p>
       <w:r>
@@ -44,7 +55,18 @@
       </w:r>
     </w:p>
     <w:p>
-      <w:fldSimple w:instr="m:endusercontent"/>
+      <w:r>
+        <w:fldChar w:fldCharType="begin"/>
+      </w:r>
+      <w:r>
+        <w:instrText>m:endusercontent</w:instrText>
+      </w:r>
+      <w:r>
+        <w:fldChar w:fldCharType="separate"/>
+      </w:r>
+      <w:r>
+        <w:fldChar w:fldCharType="end"/>
+      </w:r>
     </w:p>
     <w:p>
       <w:pPr>

</xml_diff>